<commit_message>
docx note new version
</commit_message>
<xml_diff>
--- a/Пояснительная записка.docx
+++ b/Пояснительная записка.docx
@@ -11,7 +11,6 @@
           <w:lang w:val="ru-RU"/>
         </w:rPr>
       </w:pPr>
-      <w:proofErr w:type="spellStart"/>
       <w:r>
         <w:rPr>
           <w:b/>
@@ -20,7 +19,6 @@
         </w:rPr>
         <w:t>Libtracer</w:t>
       </w:r>
-      <w:proofErr w:type="spellEnd"/>
     </w:p>
     <w:p>
       <w:pPr>
@@ -71,35 +69,7 @@
         <w:rPr>
           <w:lang w:val="ru-RU"/>
         </w:rPr>
-        <w:t xml:space="preserve">Администратор в приложении может выполнять выдачу и приём книги, при этом статус доступности книги в </w:t>
-      </w:r>
-      <w:proofErr w:type="spellStart"/>
-      <w:r>
-        <w:rPr>
-          <w:lang w:val="ru-RU"/>
-        </w:rPr>
-        <w:t>бд</w:t>
-      </w:r>
-      <w:proofErr w:type="spellEnd"/>
-      <w:r>
-        <w:rPr>
-          <w:lang w:val="ru-RU"/>
-        </w:rPr>
-        <w:t xml:space="preserve"> меняется, а при выдаче в </w:t>
-      </w:r>
-      <w:proofErr w:type="spellStart"/>
-      <w:r>
-        <w:rPr>
-          <w:lang w:val="ru-RU"/>
-        </w:rPr>
-        <w:t>бд</w:t>
-      </w:r>
-      <w:proofErr w:type="spellEnd"/>
-      <w:r>
-        <w:rPr>
-          <w:lang w:val="ru-RU"/>
-        </w:rPr>
-        <w:t xml:space="preserve"> добавляется запись о том, кто какую книгу взял и на какой срок. Также администратор может регистрировать новых администраторов</w:t>
+        <w:t>Администратор в приложении может выполнять выдачу и приём книги, при этом статус доступности книги в бд меняется, а при выдаче в бд добавляется запись о том, кто какую книгу взял и на какой срок. Также администратор может регистрировать новых администраторов</w:t>
       </w:r>
       <w:r>
         <w:rPr>
@@ -167,7 +137,6 @@
         </w:rPr>
         <w:t>://</w:t>
       </w:r>
-      <w:proofErr w:type="spellStart"/>
       <w:r>
         <w:rPr>
           <w:sz w:val="28"/>
@@ -176,7 +145,6 @@
         </w:rPr>
         <w:t>github</w:t>
       </w:r>
-      <w:proofErr w:type="spellEnd"/>
       <w:r>
         <w:rPr>
           <w:sz w:val="28"/>
@@ -203,7 +171,6 @@
         </w:rPr>
         <w:t>/</w:t>
       </w:r>
-      <w:proofErr w:type="spellStart"/>
       <w:r>
         <w:rPr>
           <w:sz w:val="28"/>
@@ -212,7 +179,6 @@
         </w:rPr>
         <w:t>NickWatsonMan</w:t>
       </w:r>
-      <w:proofErr w:type="spellEnd"/>
       <w:r>
         <w:rPr>
           <w:sz w:val="28"/>
@@ -222,7 +188,6 @@
         </w:rPr>
         <w:t>/</w:t>
       </w:r>
-      <w:proofErr w:type="spellStart"/>
       <w:r>
         <w:rPr>
           <w:sz w:val="28"/>
@@ -231,7 +196,6 @@
         </w:rPr>
         <w:t>Libtracer</w:t>
       </w:r>
-      <w:proofErr w:type="spellEnd"/>
     </w:p>
     <w:p>
       <w:pPr>
@@ -297,19 +261,11 @@
           <w:lang w:val="ru-RU"/>
         </w:rPr>
       </w:pPr>
-      <w:proofErr w:type="spellStart"/>
-      <w:r>
-        <w:rPr>
-          <w:lang w:val="ru-RU"/>
-        </w:rPr>
-        <w:t>Хлюстова</w:t>
-      </w:r>
-      <w:proofErr w:type="spellEnd"/>
-      <w:r>
-        <w:rPr>
-          <w:lang w:val="ru-RU"/>
-        </w:rPr>
-        <w:t xml:space="preserve"> Нелли - работа с </w:t>
+      <w:r>
+        <w:rPr>
+          <w:lang w:val="ru-RU"/>
+        </w:rPr>
+        <w:t xml:space="preserve">Хлюстова Нелли - работа с </w:t>
       </w:r>
       <w:r>
         <w:t>UI</w:t>
@@ -320,70 +276,106 @@
         </w:rPr>
         <w:t>. (</w:t>
       </w:r>
-      <w:proofErr w:type="spellStart"/>
-      <w:r>
-        <w:rPr>
-          <w:lang w:val="ru-RU"/>
-        </w:rPr>
-        <w:t>Frontend</w:t>
-      </w:r>
-      <w:proofErr w:type="spellEnd"/>
+      <w:r>
+        <w:rPr>
+          <w:lang w:val="ru-RU"/>
+        </w:rPr>
+        <w:t>Frontend developer</w:t>
+      </w:r>
+      <w:r>
+        <w:rPr>
+          <w:lang w:val="ru-RU"/>
+        </w:rPr>
+        <w:t>)</w:t>
+      </w:r>
+    </w:p>
+    <w:p>
+      <w:pPr>
+        <w:pStyle w:val="NoSpacing"/>
+        <w:rPr>
+          <w:lang w:val="ru-RU"/>
+        </w:rPr>
+      </w:pPr>
+    </w:p>
+    <w:p>
+      <w:pPr>
+        <w:rPr>
+          <w:lang w:val="ru-RU"/>
+        </w:rPr>
+      </w:pPr>
+      <w:r>
+        <w:rPr>
+          <w:lang w:val="ru-RU"/>
+        </w:rPr>
+        <w:t>Основные классы:</w:t>
+      </w:r>
+    </w:p>
+    <w:p>
+      <w:pPr>
+        <w:rPr>
+          <w:lang w:val="ru-RU"/>
+        </w:rPr>
+      </w:pPr>
+      <w:r>
+        <w:rPr>
+          <w:lang w:val="ru-RU"/>
+        </w:rPr>
+        <w:t xml:space="preserve">В папке </w:t>
+      </w:r>
+      <w:r>
+        <w:t>Model</w:t>
+      </w:r>
       <w:r>
         <w:rPr>
           <w:lang w:val="ru-RU"/>
         </w:rPr>
         <w:t xml:space="preserve"> </w:t>
       </w:r>
-      <w:proofErr w:type="spellStart"/>
-      <w:r>
-        <w:rPr>
-          <w:lang w:val="ru-RU"/>
-        </w:rPr>
-        <w:t>developer</w:t>
-      </w:r>
-      <w:proofErr w:type="spellEnd"/>
-      <w:r>
-        <w:rPr>
-          <w:lang w:val="ru-RU"/>
-        </w:rPr>
-        <w:t>)</w:t>
-      </w:r>
-    </w:p>
-    <w:p>
-      <w:pPr>
-        <w:pStyle w:val="NoSpacing"/>
-        <w:rPr>
-          <w:lang w:val="ru-RU"/>
-        </w:rPr>
-      </w:pPr>
-    </w:p>
-    <w:p>
-      <w:pPr>
-        <w:rPr>
-          <w:lang w:val="ru-RU"/>
-        </w:rPr>
-      </w:pPr>
-      <w:r>
-        <w:rPr>
-          <w:lang w:val="ru-RU"/>
-        </w:rPr>
-        <w:t>Основные классы:</w:t>
-      </w:r>
-    </w:p>
-    <w:p>
-      <w:pPr>
-        <w:rPr>
-          <w:lang w:val="ru-RU"/>
-        </w:rPr>
-      </w:pPr>
-      <w:r>
-        <w:rPr>
-          <w:lang w:val="ru-RU"/>
-        </w:rPr>
-        <w:t xml:space="preserve">В папке </w:t>
-      </w:r>
-      <w:r>
-        <w:t>Model</w:t>
+      <w:r>
+        <w:rPr>
+          <w:lang w:val="ru-RU"/>
+        </w:rPr>
+        <w:t>хранятся основные классы:</w:t>
+      </w:r>
+    </w:p>
+    <w:p>
+      <w:pPr>
+        <w:rPr>
+          <w:lang w:val="ru-RU"/>
+        </w:rPr>
+      </w:pPr>
+      <w:r>
+        <w:t>Book</w:t>
+      </w:r>
+      <w:r>
+        <w:t xml:space="preserve">, </w:t>
+      </w:r>
+      <w:r>
+        <w:t>Person</w:t>
+      </w:r>
+      <w:r>
+        <w:t xml:space="preserve">, </w:t>
+      </w:r>
+      <w:r>
+        <w:t>Person Book</w:t>
+      </w:r>
+      <w:r>
+        <w:t xml:space="preserve">, </w:t>
+      </w:r>
+      <w:r>
+        <w:t>Shelf</w:t>
+      </w:r>
+      <w:r>
+        <w:t xml:space="preserve">. </w:t>
+      </w:r>
+      <w:r>
+        <w:rPr>
+          <w:lang w:val="ru-RU"/>
+        </w:rPr>
+        <w:t xml:space="preserve">Эти классы описывают сущности, представленные в базе данных. Совместно с технологией </w:t>
+      </w:r>
+      <w:r>
+        <w:t>Entity</w:t>
       </w:r>
       <w:r>
         <w:rPr>
@@ -392,226 +384,132 @@
         <w:t xml:space="preserve"> </w:t>
       </w:r>
       <w:r>
-        <w:rPr>
-          <w:lang w:val="ru-RU"/>
-        </w:rPr>
-        <w:t>хранятся основные классы:</w:t>
-      </w:r>
-    </w:p>
-    <w:p>
-      <w:pPr>
-        <w:rPr>
-          <w:lang w:val="ru-RU"/>
-        </w:rPr>
-      </w:pPr>
-      <w:r>
-        <w:t>Book</w:t>
-      </w:r>
-      <w:r>
-        <w:t xml:space="preserve">, </w:t>
-      </w:r>
-      <w:r>
-        <w:t>Person</w:t>
-      </w:r>
-      <w:r>
-        <w:t xml:space="preserve">, </w:t>
-      </w:r>
-      <w:r>
-        <w:t>Person Book</w:t>
-      </w:r>
-      <w:r>
-        <w:t xml:space="preserve">, </w:t>
-      </w:r>
-      <w:r>
-        <w:t>Shelf</w:t>
-      </w:r>
-      <w:r>
+        <w:t>Framework</w:t>
+      </w:r>
+      <w:r>
+        <w:rPr>
+          <w:lang w:val="ru-RU"/>
+        </w:rPr>
+        <w:t>.</w:t>
+      </w:r>
+    </w:p>
+    <w:p>
+      <w:pPr>
+        <w:rPr>
+          <w:lang w:val="ru-RU"/>
+        </w:rPr>
+      </w:pPr>
+      <w:r>
+        <w:rPr>
+          <w:lang w:val="ru-RU"/>
+        </w:rPr>
+        <w:t>Также</w:t>
+      </w:r>
+      <w:r>
+        <w:rPr>
+          <w:lang w:val="ru-RU"/>
+        </w:rPr>
+        <w:t xml:space="preserve"> </w:t>
+      </w:r>
+      <w:r>
+        <w:rPr>
+          <w:lang w:val="ru-RU"/>
+        </w:rPr>
+        <w:t>есть</w:t>
+      </w:r>
+      <w:r>
+        <w:rPr>
+          <w:lang w:val="ru-RU"/>
+        </w:rPr>
+        <w:t xml:space="preserve"> </w:t>
+      </w:r>
+      <w:r>
+        <w:rPr>
+          <w:lang w:val="ru-RU"/>
+        </w:rPr>
+        <w:t>отдельный</w:t>
+      </w:r>
+      <w:r>
+        <w:rPr>
+          <w:lang w:val="ru-RU"/>
+        </w:rPr>
+        <w:t xml:space="preserve"> </w:t>
+      </w:r>
+      <w:r>
+        <w:rPr>
+          <w:lang w:val="ru-RU"/>
+        </w:rPr>
+        <w:t>класс</w:t>
+      </w:r>
+      <w:r>
+        <w:rPr>
+          <w:lang w:val="ru-RU"/>
+        </w:rPr>
+        <w:t xml:space="preserve"> </w:t>
+      </w:r>
+      <w:r>
+        <w:t>Context</w:t>
+      </w:r>
+      <w:r>
+        <w:rPr>
+          <w:lang w:val="ru-RU"/>
+        </w:rPr>
+        <w:t>. В этом к</w:t>
+      </w:r>
+      <w:r>
+        <w:rPr>
+          <w:lang w:val="ru-RU"/>
+        </w:rPr>
+        <w:t xml:space="preserve">лассе сетятся данные через DbSet. И ниже приведена основная логика проекта. Это все запросы взаимодействия с базой данных. База данных локальна. Для начала работы </w:t>
+      </w:r>
+      <w:r>
+        <w:rPr>
+          <w:lang w:val="ru-RU"/>
+        </w:rPr>
+        <w:t xml:space="preserve">необходимо сделать </w:t>
+      </w:r>
+      <w:r>
+        <w:t>update</w:t>
+      </w:r>
+      <w:r>
+        <w:rPr>
+          <w:lang w:val="ru-RU"/>
+        </w:rPr>
+        <w:t>-</w:t>
+      </w:r>
+      <w:r>
+        <w:t>database</w:t>
+      </w:r>
+      <w:r>
+        <w:rPr>
+          <w:lang w:val="ru-RU"/>
+        </w:rPr>
+        <w:t xml:space="preserve"> </w:t>
+      </w:r>
+      <w:r>
+        <w:rPr>
+          <w:lang w:val="ru-RU"/>
+        </w:rPr>
+        <w:t xml:space="preserve">к проекту </w:t>
+      </w:r>
+      <w:r>
+        <w:t>Logics</w:t>
+      </w:r>
+      <w:r>
+        <w:rPr>
+          <w:lang w:val="ru-RU"/>
+        </w:rPr>
+        <w:t xml:space="preserve"> в консоле менеджера пакетов. Таки образом создастся локальная база данных и заполниться первичными данными из метода </w:t>
+      </w:r>
+      <w:r>
+        <w:t>Seed</w:t>
+      </w:r>
+      <w:r>
+        <w:rPr>
+          <w:lang w:val="ru-RU"/>
+        </w:rPr>
         <w:t xml:space="preserve">. </w:t>
       </w:r>
-      <w:r>
-        <w:rPr>
-          <w:lang w:val="ru-RU"/>
-        </w:rPr>
-        <w:t xml:space="preserve">Эти классы описывают сущности, представленные в базе данных. Совместно с технологией </w:t>
-      </w:r>
-      <w:r>
-        <w:t>Entity</w:t>
-      </w:r>
-      <w:r>
-        <w:rPr>
-          <w:lang w:val="ru-RU"/>
-        </w:rPr>
-        <w:t xml:space="preserve"> </w:t>
-      </w:r>
-      <w:r>
-        <w:t>Framework</w:t>
-      </w:r>
-      <w:r>
-        <w:rPr>
-          <w:lang w:val="ru-RU"/>
-        </w:rPr>
-        <w:t>.</w:t>
-      </w:r>
-    </w:p>
-    <w:p>
-      <w:pPr>
-        <w:rPr>
-          <w:lang w:val="ru-RU"/>
-        </w:rPr>
-      </w:pPr>
-      <w:r>
-        <w:rPr>
-          <w:lang w:val="ru-RU"/>
-        </w:rPr>
-        <w:t>Также</w:t>
-      </w:r>
-      <w:r>
-        <w:rPr>
-          <w:lang w:val="ru-RU"/>
-        </w:rPr>
-        <w:t xml:space="preserve"> </w:t>
-      </w:r>
-      <w:r>
-        <w:rPr>
-          <w:lang w:val="ru-RU"/>
-        </w:rPr>
-        <w:t>есть</w:t>
-      </w:r>
-      <w:r>
-        <w:rPr>
-          <w:lang w:val="ru-RU"/>
-        </w:rPr>
-        <w:t xml:space="preserve"> </w:t>
-      </w:r>
-      <w:r>
-        <w:rPr>
-          <w:lang w:val="ru-RU"/>
-        </w:rPr>
-        <w:t>отдельный</w:t>
-      </w:r>
-      <w:r>
-        <w:rPr>
-          <w:lang w:val="ru-RU"/>
-        </w:rPr>
-        <w:t xml:space="preserve"> </w:t>
-      </w:r>
-      <w:r>
-        <w:rPr>
-          <w:lang w:val="ru-RU"/>
-        </w:rPr>
-        <w:t>класс</w:t>
-      </w:r>
-      <w:r>
-        <w:rPr>
-          <w:lang w:val="ru-RU"/>
-        </w:rPr>
-        <w:t xml:space="preserve"> </w:t>
-      </w:r>
-      <w:r>
-        <w:t>Context</w:t>
-      </w:r>
-      <w:r>
-        <w:rPr>
-          <w:lang w:val="ru-RU"/>
-        </w:rPr>
-        <w:t>. В этом к</w:t>
-      </w:r>
-      <w:r>
-        <w:rPr>
-          <w:lang w:val="ru-RU"/>
-        </w:rPr>
-        <w:t xml:space="preserve">лассе </w:t>
-      </w:r>
-      <w:proofErr w:type="spellStart"/>
-      <w:r>
-        <w:rPr>
-          <w:lang w:val="ru-RU"/>
-        </w:rPr>
-        <w:t>сетятся</w:t>
-      </w:r>
-      <w:proofErr w:type="spellEnd"/>
-      <w:r>
-        <w:rPr>
-          <w:lang w:val="ru-RU"/>
-        </w:rPr>
-        <w:t xml:space="preserve"> данные через </w:t>
-      </w:r>
-      <w:proofErr w:type="spellStart"/>
-      <w:r>
-        <w:rPr>
-          <w:lang w:val="ru-RU"/>
-        </w:rPr>
-        <w:t>DbSet</w:t>
-      </w:r>
-      <w:proofErr w:type="spellEnd"/>
-      <w:r>
-        <w:rPr>
-          <w:lang w:val="ru-RU"/>
-        </w:rPr>
-        <w:t xml:space="preserve">. И ниже приведена основная логика проекта. Это все запросы взаимодействия с базой данных. База данных локальна. Для начала работы </w:t>
-      </w:r>
-      <w:r>
-        <w:rPr>
-          <w:lang w:val="ru-RU"/>
-        </w:rPr>
-        <w:t xml:space="preserve">необходимо сделать </w:t>
-      </w:r>
-      <w:r>
-        <w:t>update</w:t>
-      </w:r>
-      <w:r>
-        <w:rPr>
-          <w:lang w:val="ru-RU"/>
-        </w:rPr>
-        <w:t>-</w:t>
-      </w:r>
-      <w:r>
-        <w:t>database</w:t>
-      </w:r>
-      <w:r>
-        <w:rPr>
-          <w:lang w:val="ru-RU"/>
-        </w:rPr>
-        <w:t xml:space="preserve"> </w:t>
-      </w:r>
-      <w:r>
-        <w:rPr>
-          <w:lang w:val="ru-RU"/>
-        </w:rPr>
-        <w:t xml:space="preserve">к проекту </w:t>
-      </w:r>
-      <w:r>
-        <w:t>Logics</w:t>
-      </w:r>
-      <w:r>
-        <w:rPr>
-          <w:lang w:val="ru-RU"/>
-        </w:rPr>
-        <w:t xml:space="preserve"> в </w:t>
-      </w:r>
-      <w:proofErr w:type="spellStart"/>
-      <w:r>
-        <w:rPr>
-          <w:lang w:val="ru-RU"/>
-        </w:rPr>
-        <w:t>консоле</w:t>
-      </w:r>
-      <w:proofErr w:type="spellEnd"/>
-      <w:r>
-        <w:rPr>
-          <w:lang w:val="ru-RU"/>
-        </w:rPr>
-        <w:t xml:space="preserve"> менеджера пакетов. Таки образом создастся локальная база данных и заполниться первичными данными из метода </w:t>
-      </w:r>
-      <w:r>
-        <w:t>Seed</w:t>
-      </w:r>
-      <w:r>
-        <w:rPr>
-          <w:lang w:val="ru-RU"/>
-        </w:rPr>
-        <w:t xml:space="preserve">. </w:t>
-      </w:r>
     </w:p>
     <w:p>
       <w:pPr>
@@ -625,24 +523,14 @@
         </w:rPr>
         <w:t xml:space="preserve">Метод </w:t>
       </w:r>
-      <w:proofErr w:type="spellStart"/>
-      <w:proofErr w:type="gramStart"/>
       <w:r>
         <w:t>GetLentBooks</w:t>
       </w:r>
-      <w:proofErr w:type="spellEnd"/>
-      <w:r>
-        <w:rPr>
-          <w:lang w:val="ru-RU"/>
-        </w:rPr>
-        <w:t>(</w:t>
-      </w:r>
-      <w:proofErr w:type="gramEnd"/>
-      <w:r>
-        <w:rPr>
-          <w:lang w:val="ru-RU"/>
-        </w:rPr>
-        <w:t xml:space="preserve">) – </w:t>
+      <w:r>
+        <w:rPr>
+          <w:lang w:val="ru-RU"/>
+        </w:rPr>
+        <w:t xml:space="preserve">() – </w:t>
       </w:r>
       <w:r>
         <w:rPr>
@@ -663,24 +551,14 @@
         </w:rPr>
         <w:t xml:space="preserve">Метод </w:t>
       </w:r>
-      <w:proofErr w:type="spellStart"/>
-      <w:proofErr w:type="gramStart"/>
       <w:r>
         <w:t>GetDebtors</w:t>
       </w:r>
-      <w:proofErr w:type="spellEnd"/>
-      <w:r>
-        <w:rPr>
-          <w:lang w:val="ru-RU"/>
-        </w:rPr>
-        <w:t>(</w:t>
-      </w:r>
-      <w:proofErr w:type="gramEnd"/>
-      <w:r>
-        <w:rPr>
-          <w:lang w:val="ru-RU"/>
-        </w:rPr>
-        <w:t xml:space="preserve">) – </w:t>
+      <w:r>
+        <w:rPr>
+          <w:lang w:val="ru-RU"/>
+        </w:rPr>
+        <w:t xml:space="preserve">() – </w:t>
       </w:r>
       <w:r>
         <w:rPr>
@@ -701,24 +579,14 @@
         </w:rPr>
         <w:t xml:space="preserve">Метод </w:t>
       </w:r>
-      <w:proofErr w:type="spellStart"/>
-      <w:proofErr w:type="gramStart"/>
       <w:r>
         <w:t>GetBook</w:t>
       </w:r>
-      <w:proofErr w:type="spellEnd"/>
-      <w:r>
-        <w:rPr>
-          <w:lang w:val="ru-RU"/>
-        </w:rPr>
-        <w:t>(</w:t>
-      </w:r>
-      <w:proofErr w:type="gramEnd"/>
-      <w:r>
-        <w:rPr>
-          <w:lang w:val="ru-RU"/>
-        </w:rPr>
-        <w:t xml:space="preserve">) – </w:t>
+      <w:r>
+        <w:rPr>
+          <w:lang w:val="ru-RU"/>
+        </w:rPr>
+        <w:t xml:space="preserve">() – </w:t>
       </w:r>
       <w:r>
         <w:rPr>
@@ -739,24 +607,14 @@
         </w:rPr>
         <w:t xml:space="preserve">Метод </w:t>
       </w:r>
-      <w:proofErr w:type="spellStart"/>
-      <w:proofErr w:type="gramStart"/>
       <w:r>
         <w:t>AddNewUser</w:t>
       </w:r>
-      <w:proofErr w:type="spellEnd"/>
-      <w:r>
-        <w:rPr>
-          <w:lang w:val="ru-RU"/>
-        </w:rPr>
-        <w:t>(</w:t>
-      </w:r>
-      <w:proofErr w:type="gramEnd"/>
-      <w:r>
-        <w:rPr>
-          <w:lang w:val="ru-RU"/>
-        </w:rPr>
-        <w:t xml:space="preserve">) – </w:t>
+      <w:r>
+        <w:rPr>
+          <w:lang w:val="ru-RU"/>
+        </w:rPr>
+        <w:t xml:space="preserve">() – </w:t>
       </w:r>
       <w:r>
         <w:rPr>
@@ -777,24 +635,14 @@
         </w:rPr>
         <w:t xml:space="preserve">Метод </w:t>
       </w:r>
-      <w:proofErr w:type="spellStart"/>
-      <w:proofErr w:type="gramStart"/>
       <w:r>
         <w:t>AddBookToLibrary</w:t>
       </w:r>
-      <w:proofErr w:type="spellEnd"/>
-      <w:r>
-        <w:rPr>
-          <w:lang w:val="ru-RU"/>
-        </w:rPr>
-        <w:t>(</w:t>
-      </w:r>
-      <w:proofErr w:type="gramEnd"/>
-      <w:r>
-        <w:rPr>
-          <w:lang w:val="ru-RU"/>
-        </w:rPr>
-        <w:t xml:space="preserve">) – </w:t>
+      <w:r>
+        <w:rPr>
+          <w:lang w:val="ru-RU"/>
+        </w:rPr>
+        <w:t xml:space="preserve">() – </w:t>
       </w:r>
       <w:r>
         <w:rPr>
@@ -815,24 +663,14 @@
         </w:rPr>
         <w:t xml:space="preserve">Метод </w:t>
       </w:r>
-      <w:proofErr w:type="spellStart"/>
-      <w:proofErr w:type="gramStart"/>
       <w:r>
         <w:t>AddNewShelf</w:t>
       </w:r>
-      <w:proofErr w:type="spellEnd"/>
-      <w:r>
-        <w:rPr>
-          <w:lang w:val="ru-RU"/>
-        </w:rPr>
-        <w:t>(</w:t>
-      </w:r>
-      <w:proofErr w:type="gramEnd"/>
-      <w:r>
-        <w:rPr>
-          <w:lang w:val="ru-RU"/>
-        </w:rPr>
-        <w:t xml:space="preserve">) – </w:t>
+      <w:r>
+        <w:rPr>
+          <w:lang w:val="ru-RU"/>
+        </w:rPr>
+        <w:t xml:space="preserve">() – </w:t>
       </w:r>
       <w:r>
         <w:rPr>
@@ -853,24 +691,14 @@
         </w:rPr>
         <w:t xml:space="preserve">Метод </w:t>
       </w:r>
-      <w:proofErr w:type="spellStart"/>
-      <w:proofErr w:type="gramStart"/>
       <w:r>
         <w:t>HandOutBook</w:t>
       </w:r>
-      <w:proofErr w:type="spellEnd"/>
-      <w:r>
-        <w:rPr>
-          <w:lang w:val="ru-RU"/>
-        </w:rPr>
-        <w:t>(</w:t>
-      </w:r>
-      <w:proofErr w:type="gramEnd"/>
-      <w:r>
-        <w:rPr>
-          <w:lang w:val="ru-RU"/>
-        </w:rPr>
-        <w:t xml:space="preserve">) – </w:t>
+      <w:r>
+        <w:rPr>
+          <w:lang w:val="ru-RU"/>
+        </w:rPr>
+        <w:t xml:space="preserve">() – </w:t>
       </w:r>
       <w:r>
         <w:rPr>
@@ -891,24 +719,14 @@
         </w:rPr>
         <w:t xml:space="preserve">Метод </w:t>
       </w:r>
-      <w:proofErr w:type="spellStart"/>
-      <w:proofErr w:type="gramStart"/>
       <w:r>
         <w:t>HandInBook</w:t>
       </w:r>
-      <w:proofErr w:type="spellEnd"/>
-      <w:r>
-        <w:rPr>
-          <w:lang w:val="ru-RU"/>
-        </w:rPr>
-        <w:t>(</w:t>
-      </w:r>
-      <w:proofErr w:type="gramEnd"/>
-      <w:r>
-        <w:rPr>
-          <w:lang w:val="ru-RU"/>
-        </w:rPr>
-        <w:t xml:space="preserve">) – </w:t>
+      <w:r>
+        <w:rPr>
+          <w:lang w:val="ru-RU"/>
+        </w:rPr>
+        <w:t xml:space="preserve">() – </w:t>
       </w:r>
       <w:r>
         <w:rPr>
@@ -929,24 +747,14 @@
         </w:rPr>
         <w:t xml:space="preserve">Метод </w:t>
       </w:r>
-      <w:proofErr w:type="spellStart"/>
-      <w:proofErr w:type="gramStart"/>
       <w:r>
         <w:t>Auth</w:t>
       </w:r>
-      <w:proofErr w:type="spellEnd"/>
-      <w:r>
-        <w:rPr>
-          <w:lang w:val="ru-RU"/>
-        </w:rPr>
-        <w:t>(</w:t>
-      </w:r>
-      <w:proofErr w:type="gramEnd"/>
-      <w:r>
-        <w:rPr>
-          <w:lang w:val="ru-RU"/>
-        </w:rPr>
-        <w:t xml:space="preserve">) – </w:t>
+      <w:r>
+        <w:rPr>
+          <w:lang w:val="ru-RU"/>
+        </w:rPr>
+        <w:t xml:space="preserve">() – </w:t>
       </w:r>
       <w:r>
         <w:rPr>
@@ -973,73 +781,526 @@
         <w:rPr>
           <w:lang w:val="ru-RU"/>
         </w:rPr>
+        <w:t xml:space="preserve"> (логин ; пароль) первого админа = (1; password)</w:t>
+      </w:r>
+    </w:p>
+    <w:p>
+      <w:pPr>
+        <w:rPr>
+          <w:lang w:val="ru-RU"/>
+        </w:rPr>
+      </w:pPr>
+      <w:r>
+        <w:rPr>
+          <w:lang w:val="ru-RU"/>
+        </w:rPr>
+        <w:t>Классы окон:</w:t>
+      </w:r>
+    </w:p>
+    <w:p>
+      <w:pPr>
+        <w:pStyle w:val="NoSpacing"/>
+        <w:rPr>
+          <w:lang w:val="ru-RU"/>
+        </w:rPr>
+      </w:pPr>
+      <w:r>
+        <w:t>MainWindow</w:t>
+      </w:r>
+      <w:r>
+        <w:rPr>
+          <w:lang w:val="ru-RU"/>
+        </w:rPr>
+        <w:t xml:space="preserve"> – </w:t>
+      </w:r>
+      <w:r>
+        <w:rPr>
+          <w:lang w:val="ru-RU"/>
+        </w:rPr>
+        <w:t>основное</w:t>
+      </w:r>
+      <w:r>
+        <w:rPr>
+          <w:lang w:val="ru-RU"/>
+        </w:rPr>
+        <w:t xml:space="preserve"> </w:t>
+      </w:r>
+      <w:r>
+        <w:rPr>
+          <w:lang w:val="ru-RU"/>
+        </w:rPr>
+        <w:t>меню</w:t>
+      </w:r>
+      <w:r>
+        <w:rPr>
+          <w:lang w:val="ru-RU"/>
+        </w:rPr>
+        <w:t xml:space="preserve"> </w:t>
+      </w:r>
+      <w:r>
+        <w:rPr>
+          <w:lang w:val="ru-RU"/>
+        </w:rPr>
+        <w:t>приложения</w:t>
+      </w:r>
+    </w:p>
+    <w:p>
+      <w:pPr>
+        <w:pStyle w:val="NoSpacing"/>
+        <w:rPr>
+          <w:lang w:val="ru-RU"/>
+        </w:rPr>
+      </w:pPr>
+      <w:r>
+        <w:t>SearchWindow</w:t>
+      </w:r>
+      <w:r>
+        <w:rPr>
+          <w:lang w:val="ru-RU"/>
+        </w:rPr>
+        <w:t xml:space="preserve"> – </w:t>
+      </w:r>
+      <w:r>
+        <w:rPr>
+          <w:lang w:val="ru-RU"/>
+        </w:rPr>
+        <w:t>окно</w:t>
+      </w:r>
+      <w:r>
+        <w:rPr>
+          <w:lang w:val="ru-RU"/>
+        </w:rPr>
+        <w:t xml:space="preserve">, </w:t>
+      </w:r>
+      <w:r>
+        <w:rPr>
+          <w:lang w:val="ru-RU"/>
+        </w:rPr>
+        <w:t>отвечающее</w:t>
+      </w:r>
+      <w:r>
+        <w:rPr>
+          <w:lang w:val="ru-RU"/>
+        </w:rPr>
+        <w:t xml:space="preserve"> </w:t>
+      </w:r>
+      <w:r>
+        <w:rPr>
+          <w:lang w:val="ru-RU"/>
+        </w:rPr>
+        <w:t>за</w:t>
+      </w:r>
+      <w:r>
+        <w:rPr>
+          <w:lang w:val="ru-RU"/>
+        </w:rPr>
+        <w:t xml:space="preserve"> </w:t>
+      </w:r>
+      <w:r>
+        <w:rPr>
+          <w:lang w:val="ru-RU"/>
+        </w:rPr>
+        <w:t>вывод</w:t>
+      </w:r>
+      <w:r>
+        <w:rPr>
+          <w:lang w:val="ru-RU"/>
+        </w:rPr>
+        <w:t xml:space="preserve"> </w:t>
+      </w:r>
+      <w:r>
+        <w:rPr>
+          <w:lang w:val="ru-RU"/>
+        </w:rPr>
+        <w:t>информации о поиске книг</w:t>
+      </w:r>
+    </w:p>
+    <w:p>
+      <w:pPr>
+        <w:pStyle w:val="NoSpacing"/>
+        <w:rPr>
+          <w:lang w:val="ru-RU"/>
+        </w:rPr>
+      </w:pPr>
+      <w:r>
+        <w:t>LoginWindow</w:t>
+      </w:r>
+      <w:r>
+        <w:rPr>
+          <w:lang w:val="ru-RU"/>
+        </w:rPr>
+        <w:t xml:space="preserve"> – </w:t>
+      </w:r>
+      <w:r>
+        <w:rPr>
+          <w:lang w:val="ru-RU"/>
+        </w:rPr>
+        <w:t>окно</w:t>
+      </w:r>
+      <w:r>
+        <w:rPr>
+          <w:lang w:val="ru-RU"/>
+        </w:rPr>
+        <w:t xml:space="preserve"> </w:t>
+      </w:r>
+      <w:r>
+        <w:rPr>
+          <w:lang w:val="ru-RU"/>
+        </w:rPr>
+        <w:t>авторизации</w:t>
+      </w:r>
+      <w:r>
+        <w:rPr>
+          <w:lang w:val="ru-RU"/>
+        </w:rPr>
+        <w:t xml:space="preserve"> </w:t>
+      </w:r>
+      <w:r>
+        <w:rPr>
+          <w:lang w:val="ru-RU"/>
+        </w:rPr>
+        <w:t>администратора</w:t>
+      </w:r>
+    </w:p>
+    <w:p>
+      <w:pPr>
+        <w:pStyle w:val="NoSpacing"/>
+        <w:rPr>
+          <w:lang w:val="ru-RU"/>
+        </w:rPr>
+      </w:pPr>
+      <w:r>
+        <w:t>OptionsWindow</w:t>
+      </w:r>
+      <w:r>
+        <w:rPr>
+          <w:lang w:val="ru-RU"/>
+        </w:rPr>
+        <w:t xml:space="preserve"> – </w:t>
+      </w:r>
+      <w:r>
+        <w:rPr>
+          <w:lang w:val="ru-RU"/>
+        </w:rPr>
+        <w:t>меню</w:t>
+      </w:r>
+      <w:r>
+        <w:rPr>
+          <w:lang w:val="ru-RU"/>
+        </w:rPr>
+        <w:t xml:space="preserve"> </w:t>
+      </w:r>
+      <w:r>
+        <w:rPr>
+          <w:lang w:val="ru-RU"/>
+        </w:rPr>
+        <w:t>с</w:t>
+      </w:r>
+      <w:r>
+        <w:rPr>
+          <w:lang w:val="ru-RU"/>
+        </w:rPr>
+        <w:t xml:space="preserve"> </w:t>
+      </w:r>
+      <w:r>
+        <w:rPr>
+          <w:lang w:val="ru-RU"/>
+        </w:rPr>
+        <w:t>опциями</w:t>
+      </w:r>
+      <w:r>
+        <w:rPr>
+          <w:lang w:val="ru-RU"/>
+        </w:rPr>
+        <w:t xml:space="preserve">, </w:t>
+      </w:r>
+      <w:r>
+        <w:rPr>
+          <w:lang w:val="ru-RU"/>
+        </w:rPr>
+        <w:t>доступными</w:t>
+      </w:r>
+      <w:r>
+        <w:rPr>
+          <w:lang w:val="ru-RU"/>
+        </w:rPr>
+        <w:t xml:space="preserve"> </w:t>
+      </w:r>
+      <w:r>
+        <w:rPr>
+          <w:lang w:val="ru-RU"/>
+        </w:rPr>
+        <w:t>администратору</w:t>
+      </w:r>
+    </w:p>
+    <w:p>
+      <w:pPr>
+        <w:pStyle w:val="NoSpacing"/>
+        <w:rPr>
+          <w:lang w:val="ru-RU"/>
+        </w:rPr>
+      </w:pPr>
+      <w:r>
+        <w:t>HandOutBook</w:t>
+      </w:r>
+      <w:r>
+        <w:rPr>
+          <w:lang w:val="ru-RU"/>
+        </w:rPr>
+        <w:t xml:space="preserve"> /</w:t>
+      </w:r>
+      <w:r>
+        <w:rPr>
+          <w:lang w:val="ru-RU"/>
+        </w:rPr>
+        <w:t xml:space="preserve"> </w:t>
+      </w:r>
+      <w:r>
+        <w:t>HandInBook</w:t>
+      </w:r>
+      <w:r>
+        <w:rPr>
+          <w:lang w:val="ru-RU"/>
+        </w:rPr>
+        <w:t xml:space="preserve"> – </w:t>
+      </w:r>
+      <w:r>
+        <w:rPr>
+          <w:lang w:val="ru-RU"/>
+        </w:rPr>
+        <w:t>окна</w:t>
+      </w:r>
+      <w:r>
+        <w:rPr>
+          <w:lang w:val="ru-RU"/>
+        </w:rPr>
+        <w:t xml:space="preserve">, </w:t>
+      </w:r>
+      <w:r>
+        <w:rPr>
+          <w:lang w:val="ru-RU"/>
+        </w:rPr>
+        <w:t>отвечающие</w:t>
+      </w:r>
+      <w:r>
+        <w:rPr>
+          <w:lang w:val="ru-RU"/>
+        </w:rPr>
+        <w:t xml:space="preserve"> </w:t>
+      </w:r>
+      <w:r>
+        <w:rPr>
+          <w:lang w:val="ru-RU"/>
+        </w:rPr>
+        <w:t>за</w:t>
+      </w:r>
+      <w:r>
+        <w:rPr>
+          <w:lang w:val="ru-RU"/>
+        </w:rPr>
+        <w:t xml:space="preserve"> </w:t>
+      </w:r>
+      <w:r>
+        <w:rPr>
+          <w:lang w:val="ru-RU"/>
+        </w:rPr>
+        <w:t>выдачу</w:t>
+      </w:r>
+      <w:r>
+        <w:rPr>
+          <w:lang w:val="ru-RU"/>
+        </w:rPr>
+        <w:t xml:space="preserve"> / </w:t>
+      </w:r>
+      <w:r>
+        <w:rPr>
+          <w:lang w:val="ru-RU"/>
+        </w:rPr>
+        <w:t>приём</w:t>
+      </w:r>
+      <w:r>
+        <w:rPr>
+          <w:lang w:val="ru-RU"/>
+        </w:rPr>
+        <w:t xml:space="preserve"> </w:t>
+      </w:r>
+      <w:r>
+        <w:rPr>
+          <w:lang w:val="ru-RU"/>
+        </w:rPr>
+        <w:t>книги</w:t>
+      </w:r>
+    </w:p>
+    <w:p>
+      <w:pPr>
+        <w:pStyle w:val="NoSpacing"/>
+        <w:rPr>
+          <w:lang w:val="ru-RU"/>
+        </w:rPr>
+      </w:pPr>
+      <w:r>
+        <w:t>RegistrateWindow</w:t>
+      </w:r>
+      <w:r>
+        <w:rPr>
+          <w:lang w:val="ru-RU"/>
+        </w:rPr>
+        <w:t xml:space="preserve"> – окно, в котором администратор может зарегистрировать новых пользователей (администраторов, читателей) / новые книги / новые полки</w:t>
+      </w:r>
+    </w:p>
+    <w:p>
+      <w:pPr>
+        <w:pStyle w:val="NoSpacing"/>
+        <w:rPr>
+          <w:lang w:val="ru-RU"/>
+        </w:rPr>
+      </w:pPr>
+      <w:r>
+        <w:t>ListsWindow</w:t>
+      </w:r>
+      <w:r>
+        <w:rPr>
+          <w:lang w:val="ru-RU"/>
+        </w:rPr>
+        <w:t xml:space="preserve"> </w:t>
+      </w:r>
+      <w:r>
+        <w:rPr>
+          <w:lang w:val="ru-RU"/>
+        </w:rPr>
+        <w:t>–</w:t>
+      </w:r>
+      <w:r>
+        <w:rPr>
+          <w:lang w:val="ru-RU"/>
+        </w:rPr>
+        <w:t xml:space="preserve"> </w:t>
+      </w:r>
+      <w:r>
+        <w:rPr>
+          <w:lang w:val="ru-RU"/>
+        </w:rPr>
+        <w:t>в этом окне администратор может посмотреть список должников (читателей, просрочивших срок сдачи книг) / список книг, которые сейчас на руках</w:t>
+      </w:r>
+    </w:p>
+    <w:p>
+      <w:pPr>
+        <w:pStyle w:val="NoSpacing"/>
+        <w:rPr>
+          <w:b/>
+          <w:lang w:val="ru-RU"/>
+        </w:rPr>
+      </w:pPr>
+    </w:p>
+    <w:p>
+      <w:pPr>
+        <w:pStyle w:val="NoSpacing"/>
+        <w:rPr>
+          <w:lang w:val="ru-RU"/>
+        </w:rPr>
+      </w:pPr>
+      <w:r>
+        <w:rPr>
+          <w:b/>
+          <w:lang w:val="ru-RU"/>
+        </w:rPr>
+        <w:t>Важная информация!</w:t>
+      </w:r>
+      <w:r>
+        <w:rPr>
+          <w:lang w:val="ru-RU"/>
+        </w:rPr>
+        <w:t xml:space="preserve"> </w:t>
+      </w:r>
+      <w:r>
+        <w:rPr>
+          <w:lang w:val="ru-RU"/>
+        </w:rPr>
+        <w:t>В</w:t>
+      </w:r>
+      <w:r>
+        <w:rPr>
+          <w:lang w:val="ru-RU"/>
+        </w:rPr>
+        <w:t xml:space="preserve"> </w:t>
+      </w:r>
+      <w:r>
+        <w:rPr>
+          <w:lang w:val="ru-RU"/>
+        </w:rPr>
+        <w:t>окнах</w:t>
+      </w:r>
+      <w:r>
+        <w:rPr>
+          <w:lang w:val="ru-RU"/>
+        </w:rPr>
+        <w:t xml:space="preserve"> </w:t>
+      </w:r>
+      <w:r>
+        <w:rPr>
+          <w:lang w:val="ru-RU"/>
+        </w:rPr>
+        <w:t>опций</w:t>
+      </w:r>
+      <w:r>
+        <w:rPr>
+          <w:lang w:val="ru-RU"/>
+        </w:rPr>
+        <w:t xml:space="preserve"> </w:t>
+      </w:r>
+      <w:r>
+        <w:rPr>
+          <w:lang w:val="ru-RU"/>
+        </w:rPr>
+        <w:t>админа</w:t>
+      </w:r>
+      <w:r>
+        <w:rPr>
+          <w:lang w:val="ru-RU"/>
+        </w:rPr>
         <w:t xml:space="preserve"> (</w:t>
       </w:r>
-      <w:proofErr w:type="gramStart"/>
-      <w:r>
-        <w:rPr>
-          <w:lang w:val="ru-RU"/>
-        </w:rPr>
-        <w:t>логин ;</w:t>
-      </w:r>
-      <w:proofErr w:type="gramEnd"/>
-      <w:r>
-        <w:rPr>
-          <w:lang w:val="ru-RU"/>
-        </w:rPr>
-        <w:t xml:space="preserve"> пароль) первого админа = (1; </w:t>
-      </w:r>
-      <w:proofErr w:type="spellStart"/>
-      <w:r>
-        <w:rPr>
-          <w:lang w:val="ru-RU"/>
-        </w:rPr>
-        <w:t>password</w:t>
-      </w:r>
-      <w:proofErr w:type="spellEnd"/>
-      <w:r>
-        <w:rPr>
-          <w:lang w:val="ru-RU"/>
-        </w:rPr>
-        <w:t>)</w:t>
-      </w:r>
-    </w:p>
-    <w:p>
-      <w:pPr>
-        <w:rPr>
-          <w:lang w:val="ru-RU"/>
-        </w:rPr>
-      </w:pPr>
-      <w:r>
-        <w:rPr>
-          <w:lang w:val="ru-RU"/>
-        </w:rPr>
-        <w:t>Классы окон:</w:t>
-      </w:r>
-    </w:p>
-    <w:p>
-      <w:pPr>
-        <w:pStyle w:val="NoSpacing"/>
-        <w:rPr>
-          <w:lang w:val="ru-RU"/>
-        </w:rPr>
-      </w:pPr>
-      <w:proofErr w:type="spellStart"/>
-      <w:r>
-        <w:t>MainWindow</w:t>
-      </w:r>
-      <w:proofErr w:type="spellEnd"/>
-      <w:r>
-        <w:rPr>
-          <w:lang w:val="ru-RU"/>
-        </w:rPr>
-        <w:t xml:space="preserve"> – </w:t>
-      </w:r>
-      <w:r>
-        <w:rPr>
-          <w:lang w:val="ru-RU"/>
-        </w:rPr>
-        <w:t>основное</w:t>
+      <w:r>
+        <w:t>HandOutBook</w:t>
+      </w:r>
+      <w:r>
+        <w:rPr>
+          <w:lang w:val="ru-RU"/>
+        </w:rPr>
+        <w:t xml:space="preserve"> / </w:t>
+      </w:r>
+      <w:r>
+        <w:t>HandInBook</w:t>
+      </w:r>
+      <w:r>
+        <w:rPr>
+          <w:lang w:val="ru-RU"/>
+        </w:rPr>
+        <w:t xml:space="preserve"> / </w:t>
+      </w:r>
+      <w:r>
+        <w:t>RegistrateWindow</w:t>
+      </w:r>
+      <w:r>
+        <w:rPr>
+          <w:lang w:val="ru-RU"/>
+        </w:rPr>
+        <w:t xml:space="preserve"> / </w:t>
+      </w:r>
+      <w:r>
+        <w:t>ListsWindow</w:t>
+      </w:r>
+      <w:r>
+        <w:rPr>
+          <w:lang w:val="ru-RU"/>
+        </w:rPr>
+        <w:t xml:space="preserve">) </w:t>
+      </w:r>
+      <w:r>
+        <w:rPr>
+          <w:lang w:val="ru-RU"/>
+        </w:rPr>
+        <w:t>в</w:t>
       </w:r>
       <w:r>
         <w:rPr>
@@ -1051,7 +1312,7 @@
         <w:rPr>
           <w:lang w:val="ru-RU"/>
         </w:rPr>
-        <w:t>меню</w:t>
+        <w:t>правом</w:t>
       </w:r>
       <w:r>
         <w:rPr>
@@ -1063,537 +1324,32 @@
         <w:rPr>
           <w:lang w:val="ru-RU"/>
         </w:rPr>
-        <w:t>приложения</w:t>
-      </w:r>
-    </w:p>
-    <w:p>
-      <w:pPr>
-        <w:pStyle w:val="NoSpacing"/>
-        <w:rPr>
-          <w:lang w:val="ru-RU"/>
-        </w:rPr>
-      </w:pPr>
-      <w:proofErr w:type="spellStart"/>
-      <w:r>
-        <w:t>SearchWindow</w:t>
-      </w:r>
-      <w:proofErr w:type="spellEnd"/>
-      <w:r>
-        <w:rPr>
-          <w:lang w:val="ru-RU"/>
-        </w:rPr>
-        <w:t xml:space="preserve"> – </w:t>
-      </w:r>
-      <w:r>
-        <w:rPr>
-          <w:lang w:val="ru-RU"/>
-        </w:rPr>
-        <w:t>окно</w:t>
-      </w:r>
-      <w:r>
-        <w:rPr>
-          <w:lang w:val="ru-RU"/>
-        </w:rPr>
-        <w:t xml:space="preserve">, </w:t>
-      </w:r>
-      <w:r>
-        <w:rPr>
-          <w:lang w:val="ru-RU"/>
-        </w:rPr>
-        <w:t>отвечающее</w:t>
-      </w:r>
-      <w:r>
-        <w:rPr>
-          <w:lang w:val="ru-RU"/>
-        </w:rPr>
-        <w:t xml:space="preserve"> </w:t>
-      </w:r>
-      <w:r>
-        <w:rPr>
-          <w:lang w:val="ru-RU"/>
-        </w:rPr>
-        <w:t>за</w:t>
-      </w:r>
-      <w:r>
-        <w:rPr>
-          <w:lang w:val="ru-RU"/>
-        </w:rPr>
-        <w:t xml:space="preserve"> </w:t>
-      </w:r>
-      <w:r>
-        <w:rPr>
-          <w:lang w:val="ru-RU"/>
-        </w:rPr>
-        <w:t>вывод</w:t>
-      </w:r>
-      <w:r>
-        <w:rPr>
-          <w:lang w:val="ru-RU"/>
-        </w:rPr>
-        <w:t xml:space="preserve"> </w:t>
-      </w:r>
-      <w:r>
-        <w:rPr>
-          <w:lang w:val="ru-RU"/>
-        </w:rPr>
-        <w:t>информации о поиске книг</w:t>
-      </w:r>
-    </w:p>
-    <w:p>
-      <w:pPr>
-        <w:pStyle w:val="NoSpacing"/>
-        <w:rPr>
-          <w:lang w:val="ru-RU"/>
-        </w:rPr>
-      </w:pPr>
-      <w:proofErr w:type="spellStart"/>
-      <w:r>
-        <w:t>LoginWindow</w:t>
-      </w:r>
-      <w:proofErr w:type="spellEnd"/>
-      <w:r>
-        <w:rPr>
-          <w:lang w:val="ru-RU"/>
-        </w:rPr>
-        <w:t xml:space="preserve"> – </w:t>
-      </w:r>
-      <w:r>
-        <w:rPr>
-          <w:lang w:val="ru-RU"/>
-        </w:rPr>
-        <w:t>окно</w:t>
-      </w:r>
-      <w:r>
-        <w:rPr>
-          <w:lang w:val="ru-RU"/>
-        </w:rPr>
-        <w:t xml:space="preserve"> </w:t>
-      </w:r>
-      <w:r>
-        <w:rPr>
-          <w:lang w:val="ru-RU"/>
-        </w:rPr>
-        <w:t>авторизации</w:t>
-      </w:r>
-      <w:r>
-        <w:rPr>
-          <w:lang w:val="ru-RU"/>
-        </w:rPr>
-        <w:t xml:space="preserve"> </w:t>
-      </w:r>
-      <w:r>
-        <w:rPr>
-          <w:lang w:val="ru-RU"/>
-        </w:rPr>
-        <w:t>администратора</w:t>
-      </w:r>
-    </w:p>
-    <w:p>
-      <w:pPr>
-        <w:pStyle w:val="NoSpacing"/>
-        <w:rPr>
-          <w:lang w:val="ru-RU"/>
-        </w:rPr>
-      </w:pPr>
-      <w:proofErr w:type="spellStart"/>
+        <w:t xml:space="preserve">верхнем углу есть кнопка возврата к </w:t>
+      </w:r>
       <w:r>
         <w:t>OptionsWindow</w:t>
       </w:r>
-      <w:proofErr w:type="spellEnd"/>
-      <w:r>
-        <w:rPr>
-          <w:lang w:val="ru-RU"/>
-        </w:rPr>
-        <w:t xml:space="preserve"> – </w:t>
-      </w:r>
-      <w:r>
-        <w:rPr>
-          <w:lang w:val="ru-RU"/>
-        </w:rPr>
-        <w:t>меню</w:t>
-      </w:r>
-      <w:r>
-        <w:rPr>
-          <w:lang w:val="ru-RU"/>
-        </w:rPr>
-        <w:t xml:space="preserve"> </w:t>
-      </w:r>
-      <w:r>
-        <w:rPr>
-          <w:lang w:val="ru-RU"/>
-        </w:rPr>
-        <w:t>с</w:t>
-      </w:r>
-      <w:r>
-        <w:rPr>
-          <w:lang w:val="ru-RU"/>
-        </w:rPr>
-        <w:t xml:space="preserve"> </w:t>
-      </w:r>
-      <w:r>
-        <w:rPr>
-          <w:lang w:val="ru-RU"/>
-        </w:rPr>
-        <w:t>опциями</w:t>
-      </w:r>
-      <w:r>
-        <w:rPr>
-          <w:lang w:val="ru-RU"/>
-        </w:rPr>
-        <w:t xml:space="preserve">, </w:t>
-      </w:r>
-      <w:r>
-        <w:rPr>
-          <w:lang w:val="ru-RU"/>
-        </w:rPr>
-        <w:t>доступными</w:t>
-      </w:r>
-      <w:r>
-        <w:rPr>
-          <w:lang w:val="ru-RU"/>
-        </w:rPr>
-        <w:t xml:space="preserve"> </w:t>
-      </w:r>
-      <w:r>
-        <w:rPr>
-          <w:lang w:val="ru-RU"/>
-        </w:rPr>
-        <w:t>администратору</w:t>
-      </w:r>
-    </w:p>
-    <w:p>
-      <w:pPr>
-        <w:pStyle w:val="NoSpacing"/>
-        <w:rPr>
-          <w:lang w:val="ru-RU"/>
-        </w:rPr>
-      </w:pPr>
-      <w:proofErr w:type="spellStart"/>
-      <w:r>
-        <w:t>HandOutBook</w:t>
-      </w:r>
-      <w:proofErr w:type="spellEnd"/>
-      <w:r>
-        <w:rPr>
-          <w:lang w:val="ru-RU"/>
-        </w:rPr>
-        <w:t xml:space="preserve"> /</w:t>
-      </w:r>
-      <w:r>
-        <w:rPr>
-          <w:lang w:val="ru-RU"/>
-        </w:rPr>
-        <w:t xml:space="preserve"> </w:t>
-      </w:r>
-      <w:proofErr w:type="spellStart"/>
-      <w:r>
-        <w:t>HandInBook</w:t>
-      </w:r>
-      <w:proofErr w:type="spellEnd"/>
-      <w:r>
-        <w:rPr>
-          <w:lang w:val="ru-RU"/>
-        </w:rPr>
-        <w:t xml:space="preserve"> – </w:t>
-      </w:r>
-      <w:r>
-        <w:rPr>
-          <w:lang w:val="ru-RU"/>
-        </w:rPr>
-        <w:t>окна</w:t>
-      </w:r>
-      <w:r>
-        <w:rPr>
-          <w:lang w:val="ru-RU"/>
-        </w:rPr>
-        <w:t xml:space="preserve">, </w:t>
-      </w:r>
-      <w:r>
-        <w:rPr>
-          <w:lang w:val="ru-RU"/>
-        </w:rPr>
-        <w:t>отвечающие</w:t>
-      </w:r>
-      <w:r>
-        <w:rPr>
-          <w:lang w:val="ru-RU"/>
-        </w:rPr>
-        <w:t xml:space="preserve"> </w:t>
-      </w:r>
-      <w:r>
-        <w:rPr>
-          <w:lang w:val="ru-RU"/>
-        </w:rPr>
-        <w:t>за</w:t>
-      </w:r>
-      <w:r>
-        <w:rPr>
-          <w:lang w:val="ru-RU"/>
-        </w:rPr>
-        <w:t xml:space="preserve"> </w:t>
-      </w:r>
-      <w:r>
-        <w:rPr>
-          <w:lang w:val="ru-RU"/>
-        </w:rPr>
-        <w:t>выдачу</w:t>
-      </w:r>
-      <w:r>
-        <w:rPr>
-          <w:lang w:val="ru-RU"/>
-        </w:rPr>
-        <w:t xml:space="preserve"> / </w:t>
-      </w:r>
-      <w:r>
-        <w:rPr>
-          <w:lang w:val="ru-RU"/>
-        </w:rPr>
-        <w:t>приём</w:t>
-      </w:r>
-      <w:r>
-        <w:rPr>
-          <w:lang w:val="ru-RU"/>
-        </w:rPr>
-        <w:t xml:space="preserve"> </w:t>
-      </w:r>
-      <w:r>
-        <w:rPr>
-          <w:lang w:val="ru-RU"/>
-        </w:rPr>
-        <w:t>книги</w:t>
-      </w:r>
-    </w:p>
-    <w:p>
-      <w:pPr>
-        <w:pStyle w:val="NoSpacing"/>
-        <w:rPr>
-          <w:lang w:val="ru-RU"/>
-        </w:rPr>
-      </w:pPr>
-      <w:proofErr w:type="spellStart"/>
-      <w:r>
-        <w:t>RegistrateWindow</w:t>
-      </w:r>
-      <w:proofErr w:type="spellEnd"/>
-      <w:r>
-        <w:rPr>
-          <w:lang w:val="ru-RU"/>
-        </w:rPr>
-        <w:t xml:space="preserve"> – окно, в котором администратор может зарегистрировать новых пользователей (администраторов, читателей) / новые книги / новые полки</w:t>
-      </w:r>
-    </w:p>
-    <w:p>
-      <w:pPr>
-        <w:pStyle w:val="NoSpacing"/>
-        <w:rPr>
-          <w:lang w:val="ru-RU"/>
-        </w:rPr>
-      </w:pPr>
-      <w:proofErr w:type="spellStart"/>
-      <w:r>
-        <w:t>ListsWindow</w:t>
-      </w:r>
-      <w:proofErr w:type="spellEnd"/>
-      <w:r>
-        <w:rPr>
-          <w:lang w:val="ru-RU"/>
-        </w:rPr>
-        <w:t xml:space="preserve"> </w:t>
-      </w:r>
-      <w:r>
-        <w:rPr>
-          <w:lang w:val="ru-RU"/>
-        </w:rPr>
-        <w:t>–</w:t>
-      </w:r>
-      <w:r>
-        <w:rPr>
-          <w:lang w:val="ru-RU"/>
-        </w:rPr>
-        <w:t xml:space="preserve"> </w:t>
-      </w:r>
-      <w:r>
-        <w:rPr>
-          <w:lang w:val="ru-RU"/>
-        </w:rPr>
-        <w:t>в этом окне администратор может посмотреть список должников (читателей, просрочивших срок сдачи книг) / список книг, которые сейчас на руках</w:t>
-      </w:r>
-    </w:p>
-    <w:p>
-      <w:pPr>
-        <w:pStyle w:val="NoSpacing"/>
+      <w:r>
+        <w:rPr>
+          <w:lang w:val="ru-RU"/>
+        </w:rPr>
+        <w:t>.</w:t>
+      </w:r>
+    </w:p>
+    <w:p>
+      <w:pPr>
         <w:rPr>
           <w:b/>
           <w:lang w:val="ru-RU"/>
         </w:rPr>
       </w:pPr>
-    </w:p>
-    <w:p>
-      <w:pPr>
-        <w:pStyle w:val="NoSpacing"/>
-        <w:rPr>
-          <w:lang w:val="ru-RU"/>
-        </w:rPr>
-      </w:pPr>
+      <w:bookmarkStart w:id="0" w:name="_GoBack"/>
+      <w:bookmarkEnd w:id="0"/>
       <w:r>
         <w:rPr>
           <w:b/>
           <w:lang w:val="ru-RU"/>
         </w:rPr>
-        <w:t>Важная информация!</w:t>
-      </w:r>
-      <w:r>
-        <w:rPr>
-          <w:lang w:val="ru-RU"/>
-        </w:rPr>
-        <w:t xml:space="preserve"> </w:t>
-      </w:r>
-      <w:r>
-        <w:rPr>
-          <w:lang w:val="ru-RU"/>
-        </w:rPr>
-        <w:t>В</w:t>
-      </w:r>
-      <w:r>
-        <w:rPr>
-          <w:lang w:val="ru-RU"/>
-        </w:rPr>
-        <w:t xml:space="preserve"> </w:t>
-      </w:r>
-      <w:r>
-        <w:rPr>
-          <w:lang w:val="ru-RU"/>
-        </w:rPr>
-        <w:t>окнах</w:t>
-      </w:r>
-      <w:r>
-        <w:rPr>
-          <w:lang w:val="ru-RU"/>
-        </w:rPr>
-        <w:t xml:space="preserve"> </w:t>
-      </w:r>
-      <w:r>
-        <w:rPr>
-          <w:lang w:val="ru-RU"/>
-        </w:rPr>
-        <w:t>опций</w:t>
-      </w:r>
-      <w:r>
-        <w:rPr>
-          <w:lang w:val="ru-RU"/>
-        </w:rPr>
-        <w:t xml:space="preserve"> </w:t>
-      </w:r>
-      <w:r>
-        <w:rPr>
-          <w:lang w:val="ru-RU"/>
-        </w:rPr>
-        <w:t>админа</w:t>
-      </w:r>
-      <w:r>
-        <w:rPr>
-          <w:lang w:val="ru-RU"/>
-        </w:rPr>
-        <w:t xml:space="preserve"> (</w:t>
-      </w:r>
-      <w:proofErr w:type="spellStart"/>
-      <w:r>
-        <w:t>HandOutBook</w:t>
-      </w:r>
-      <w:proofErr w:type="spellEnd"/>
-      <w:r>
-        <w:rPr>
-          <w:lang w:val="ru-RU"/>
-        </w:rPr>
-        <w:t xml:space="preserve"> / </w:t>
-      </w:r>
-      <w:proofErr w:type="spellStart"/>
-      <w:r>
-        <w:t>HandInBook</w:t>
-      </w:r>
-      <w:proofErr w:type="spellEnd"/>
-      <w:r>
-        <w:rPr>
-          <w:lang w:val="ru-RU"/>
-        </w:rPr>
-        <w:t xml:space="preserve"> / </w:t>
-      </w:r>
-      <w:proofErr w:type="spellStart"/>
-      <w:r>
-        <w:t>RegistrateWindow</w:t>
-      </w:r>
-      <w:proofErr w:type="spellEnd"/>
-      <w:r>
-        <w:rPr>
-          <w:lang w:val="ru-RU"/>
-        </w:rPr>
-        <w:t xml:space="preserve"> / </w:t>
-      </w:r>
-      <w:proofErr w:type="spellStart"/>
-      <w:r>
-        <w:t>ListsWindow</w:t>
-      </w:r>
-      <w:proofErr w:type="spellEnd"/>
-      <w:r>
-        <w:rPr>
-          <w:lang w:val="ru-RU"/>
-        </w:rPr>
-        <w:t xml:space="preserve">) </w:t>
-      </w:r>
-      <w:r>
-        <w:rPr>
-          <w:lang w:val="ru-RU"/>
-        </w:rPr>
-        <w:t>в</w:t>
-      </w:r>
-      <w:r>
-        <w:rPr>
-          <w:lang w:val="ru-RU"/>
-        </w:rPr>
-        <w:t xml:space="preserve"> </w:t>
-      </w:r>
-      <w:r>
-        <w:rPr>
-          <w:lang w:val="ru-RU"/>
-        </w:rPr>
-        <w:t>правом</w:t>
-      </w:r>
-      <w:r>
-        <w:rPr>
-          <w:lang w:val="ru-RU"/>
-        </w:rPr>
-        <w:t xml:space="preserve"> </w:t>
-      </w:r>
-      <w:r>
-        <w:rPr>
-          <w:lang w:val="ru-RU"/>
-        </w:rPr>
-        <w:t xml:space="preserve">верхнем углу есть кнопка возврата к </w:t>
-      </w:r>
-      <w:proofErr w:type="spellStart"/>
-      <w:r>
-        <w:t>OptionsWindow</w:t>
-      </w:r>
-      <w:proofErr w:type="spellEnd"/>
-      <w:r>
-        <w:rPr>
-          <w:lang w:val="ru-RU"/>
-        </w:rPr>
-        <w:t>.</w:t>
-      </w:r>
-    </w:p>
-    <w:p>
-      <w:pPr>
-        <w:rPr>
-          <w:b/>
-          <w:lang w:val="ru-RU"/>
-        </w:rPr>
-      </w:pPr>
-      <w:r>
-        <w:rPr>
-          <w:b/>
-          <w:lang w:val="ru-RU"/>
-        </w:rPr>
         <w:t>Скриншоты программы:</w:t>
       </w:r>
     </w:p>
@@ -1607,35 +1363,7 @@
         <w:rPr>
           <w:lang w:val="ru-RU"/>
         </w:rPr>
-        <w:t>//</w:t>
-      </w:r>
-      <w:proofErr w:type="spellStart"/>
-      <w:r>
-        <w:rPr>
-          <w:lang w:val="ru-RU"/>
-        </w:rPr>
-        <w:t>Start</w:t>
-      </w:r>
-      <w:proofErr w:type="spellEnd"/>
-      <w:r>
-        <w:rPr>
-          <w:lang w:val="ru-RU"/>
-        </w:rPr>
-        <w:t xml:space="preserve"> </w:t>
-      </w:r>
-      <w:proofErr w:type="spellStart"/>
-      <w:r>
-        <w:rPr>
-          <w:lang w:val="ru-RU"/>
-        </w:rPr>
-        <w:t>Window</w:t>
-      </w:r>
-      <w:proofErr w:type="spellEnd"/>
-      <w:r>
-        <w:rPr>
-          <w:lang w:val="ru-RU"/>
-        </w:rPr>
-        <w:t>:</w:t>
+        <w:t>//Start Window:</w:t>
       </w:r>
     </w:p>
     <w:p>
@@ -1716,30 +1444,8 @@
           <w:lang w:val="ru-RU"/>
         </w:rPr>
         <w:lastRenderedPageBreak/>
-        <w:t>//</w:t>
-      </w:r>
-      <w:proofErr w:type="spellStart"/>
-      <w:r>
-        <w:rPr>
-          <w:lang w:val="ru-RU"/>
-        </w:rPr>
-        <w:t>Search</w:t>
-      </w:r>
-      <w:proofErr w:type="spellEnd"/>
-      <w:r>
-        <w:rPr>
-          <w:lang w:val="ru-RU"/>
-        </w:rPr>
-        <w:t xml:space="preserve"> </w:t>
-      </w:r>
-      <w:proofErr w:type="spellStart"/>
-      <w:r>
-        <w:rPr>
-          <w:lang w:val="ru-RU"/>
-        </w:rPr>
-        <w:t>Window</w:t>
-      </w:r>
-      <w:proofErr w:type="spellEnd"/>
+        <w:t>//Search Window</w:t>
+      </w:r>
       <w:r>
         <w:rPr>
           <w:noProof/>
@@ -1811,44 +1517,8 @@
         <w:rPr>
           <w:lang w:val="ru-RU"/>
         </w:rPr>
-        <w:t>//</w:t>
-      </w:r>
-      <w:proofErr w:type="spellStart"/>
-      <w:r>
-        <w:rPr>
-          <w:lang w:val="ru-RU"/>
-        </w:rPr>
-        <w:t>Admin</w:t>
-      </w:r>
-      <w:proofErr w:type="spellEnd"/>
-      <w:r>
-        <w:rPr>
-          <w:lang w:val="ru-RU"/>
-        </w:rPr>
-        <w:t xml:space="preserve"> </w:t>
-      </w:r>
-      <w:proofErr w:type="spellStart"/>
-      <w:r>
-        <w:rPr>
-          <w:lang w:val="ru-RU"/>
-        </w:rPr>
-        <w:t>Login</w:t>
-      </w:r>
-      <w:proofErr w:type="spellEnd"/>
-      <w:r>
-        <w:rPr>
-          <w:lang w:val="ru-RU"/>
-        </w:rPr>
-        <w:t xml:space="preserve"> </w:t>
-      </w:r>
-      <w:proofErr w:type="spellStart"/>
-      <w:r>
-        <w:rPr>
-          <w:lang w:val="ru-RU"/>
-        </w:rPr>
-        <w:t>Window</w:t>
-      </w:r>
-      <w:proofErr w:type="spellEnd"/>
+        <w:t>//Admin Login Window</w:t>
+      </w:r>
     </w:p>
     <w:p>
       <w:pPr>
@@ -1956,30 +1626,8 @@
           <w:lang w:val="ru-RU"/>
         </w:rPr>
         <w:lastRenderedPageBreak/>
-        <w:t>//</w:t>
-      </w:r>
-      <w:proofErr w:type="spellStart"/>
-      <w:r>
-        <w:rPr>
-          <w:lang w:val="ru-RU"/>
-        </w:rPr>
-        <w:t>Admin</w:t>
-      </w:r>
-      <w:proofErr w:type="spellEnd"/>
-      <w:r>
-        <w:rPr>
-          <w:lang w:val="ru-RU"/>
-        </w:rPr>
-        <w:t xml:space="preserve"> </w:t>
-      </w:r>
-      <w:proofErr w:type="spellStart"/>
-      <w:r>
-        <w:rPr>
-          <w:lang w:val="ru-RU"/>
-        </w:rPr>
-        <w:t>panel</w:t>
-      </w:r>
-      <w:proofErr w:type="spellEnd"/>
+        <w:t>//Admin panel</w:t>
+      </w:r>
     </w:p>
     <w:p>
       <w:pPr>
@@ -2375,15 +2023,84 @@
         <w:rPr>
           <w:lang w:val="ru-RU"/>
         </w:rPr>
+        <w:t>//Окно регистрации книги</w:t>
+      </w:r>
+    </w:p>
+    <w:p>
+      <w:pPr>
+        <w:rPr>
+          <w:lang w:val="ru-RU"/>
+        </w:rPr>
+      </w:pPr>
+      <w:r>
+        <w:rPr>
+          <w:noProof/>
+        </w:rPr>
+        <w:drawing>
+          <wp:inline distT="0" distB="0" distL="0" distR="0" wp14:anchorId="5160014D" wp14:editId="6B1ECCA6">
+            <wp:extent cx="3670935" cy="3751580"/>
+            <wp:effectExtent l="0" t="0" r="12065" b="7620"/>
+            <wp:docPr id="2" name="Picture 2" descr="/Volumes/[C] Windows 10/Users/nick/Documents/teamproject/Libtracer/img/s11.png"/>
+            <wp:cNvGraphicFramePr>
+              <a:graphicFrameLocks xmlns:a="http://schemas.openxmlformats.org/drawingml/2006/main" noChangeAspect="1"/>
+            </wp:cNvGraphicFramePr>
+            <a:graphic xmlns:a="http://schemas.openxmlformats.org/drawingml/2006/main">
+              <a:graphicData uri="http://schemas.openxmlformats.org/drawingml/2006/picture">
+                <pic:pic xmlns:pic="http://schemas.openxmlformats.org/drawingml/2006/picture">
+                  <pic:nvPicPr>
+                    <pic:cNvPr id="0" name="Picture 1" descr="/Volumes/[C] Windows 10/Users/nick/Documents/teamproject/Libtracer/img/s11.png"/>
+                    <pic:cNvPicPr>
+                      <a:picLocks noChangeAspect="1" noChangeArrowheads="1"/>
+                    </pic:cNvPicPr>
+                  </pic:nvPicPr>
+                  <pic:blipFill>
+                    <a:blip r:embed="rId12">
+                      <a:extLst>
+                        <a:ext uri="{28A0092B-C50C-407E-A947-70E740481C1C}">
+                          <a14:useLocalDpi xmlns:a14="http://schemas.microsoft.com/office/drawing/2010/main" val="0"/>
+                        </a:ext>
+                      </a:extLst>
+                    </a:blip>
+                    <a:srcRect/>
+                    <a:stretch>
+                      <a:fillRect/>
+                    </a:stretch>
+                  </pic:blipFill>
+                  <pic:spPr bwMode="auto">
+                    <a:xfrm>
+                      <a:off x="0" y="0"/>
+                      <a:ext cx="3670935" cy="3751580"/>
+                    </a:xfrm>
+                    <a:prstGeom prst="rect">
+                      <a:avLst/>
+                    </a:prstGeom>
+                    <a:noFill/>
+                    <a:ln>
+                      <a:noFill/>
+                    </a:ln>
+                  </pic:spPr>
+                </pic:pic>
+              </a:graphicData>
+            </a:graphic>
+          </wp:inline>
+        </w:drawing>
+      </w:r>
+    </w:p>
+    <w:p>
+      <w:pPr>
+        <w:rPr>
+          <w:lang w:val="ru-RU"/>
+        </w:rPr>
+      </w:pPr>
+      <w:r>
+        <w:rPr>
+          <w:lang w:val="ru-RU"/>
+        </w:rPr>
+        <w:lastRenderedPageBreak/>
         <w:t>//Регистрируем полку</w:t>
       </w:r>
     </w:p>
     <w:p>
-      <w:pPr>
-        <w:rPr>
-          <w:lang w:val="ru-RU"/>
-        </w:rPr>
-      </w:pPr>
       <w:r>
         <w:rPr>
           <w:noProof/>
@@ -2406,7 +2123,7 @@
                     </pic:cNvPicPr>
                   </pic:nvPicPr>
                   <pic:blipFill>
-                    <a:blip r:embed="rId12">
+                    <a:blip r:embed="rId13">
                       <a:extLst>
                         <a:ext uri="{28A0092B-C50C-407E-A947-70E740481C1C}">
                           <a14:useLocalDpi xmlns:a14="http://schemas.microsoft.com/office/drawing/2010/main" val="0"/>
@@ -2444,11 +2161,24 @@
           <w:lang w:val="ru-RU"/>
         </w:rPr>
       </w:pPr>
-      <w:r>
-        <w:rPr>
-          <w:lang w:val="ru-RU"/>
-        </w:rPr>
-        <w:lastRenderedPageBreak/>
+    </w:p>
+    <w:p>
+      <w:pPr>
+        <w:rPr>
+          <w:lang w:val="ru-RU"/>
+        </w:rPr>
+      </w:pPr>
+    </w:p>
+    <w:p>
+      <w:pPr>
+        <w:rPr>
+          <w:lang w:val="ru-RU"/>
+        </w:rPr>
+      </w:pPr>
+      <w:r>
+        <w:rPr>
+          <w:lang w:val="ru-RU"/>
+        </w:rPr>
         <w:t xml:space="preserve">//Окно со списком должников </w:t>
       </w:r>
     </w:p>
@@ -2480,7 +2210,7 @@
                     </pic:cNvPicPr>
                   </pic:nvPicPr>
                   <pic:blipFill>
-                    <a:blip r:embed="rId13">
+                    <a:blip r:embed="rId14">
                       <a:extLst>
                         <a:ext uri="{28A0092B-C50C-407E-A947-70E740481C1C}">
                           <a14:useLocalDpi xmlns:a14="http://schemas.microsoft.com/office/drawing/2010/main" val="0"/>
@@ -2532,24 +2262,11 @@
           <w:lang w:val="ru-RU"/>
         </w:rPr>
       </w:pPr>
-    </w:p>
-    <w:p>
-      <w:pPr>
-        <w:rPr>
-          <w:lang w:val="ru-RU"/>
-        </w:rPr>
-      </w:pPr>
-    </w:p>
-    <w:p>
-      <w:pPr>
-        <w:rPr>
-          <w:lang w:val="ru-RU"/>
-        </w:rPr>
-      </w:pPr>
-      <w:r>
-        <w:rPr>
-          <w:lang w:val="ru-RU"/>
-        </w:rPr>
+      <w:r>
+        <w:rPr>
+          <w:lang w:val="ru-RU"/>
+        </w:rPr>
+        <w:lastRenderedPageBreak/>
         <w:t>//окно со списком выданных книг и людей, которые взяли эти книги</w:t>
       </w:r>
     </w:p>
@@ -2581,7 +2298,7 @@
                     </pic:cNvPicPr>
                   </pic:nvPicPr>
                   <pic:blipFill>
-                    <a:blip r:embed="rId14">
+                    <a:blip r:embed="rId15">
                       <a:extLst>
                         <a:ext uri="{28A0092B-C50C-407E-A947-70E740481C1C}">
                           <a14:useLocalDpi xmlns:a14="http://schemas.microsoft.com/office/drawing/2010/main" val="0"/>
@@ -2647,13 +2364,10 @@
           <w:lang w:val="ru-RU"/>
         </w:rPr>
       </w:pPr>
-      <w:bookmarkStart w:id="0" w:name="_GoBack"/>
-      <w:bookmarkEnd w:id="0"/>
-      <w:r>
-        <w:rPr>
-          <w:lang w:val="ru-RU"/>
-        </w:rPr>
-        <w:lastRenderedPageBreak/>
+      <w:r>
+        <w:rPr>
+          <w:lang w:val="ru-RU"/>
+        </w:rPr>
         <w:t>Тесты:</w:t>
       </w:r>
     </w:p>

</xml_diff>